<commit_message>
latest commits from W2
</commit_message>
<xml_diff>
--- a/reference/important_points.docx
+++ b/reference/important_points.docx
@@ -74,6 +74,312 @@
           </wp:inline>
         </w:drawing>
       </w:r>
+    </w:p>
+    <w:p>
+      <w:pPr>
+        <w:rPr>
+          <w:lang w:val="en-US"/>
+        </w:rPr>
+      </w:pPr>
+      <w:r>
+        <w:rPr>
+          <w:lang w:val="en-US"/>
+        </w:rPr>
+        <w:t>SSX – sum of squares of X</w:t>
+      </w:r>
+    </w:p>
+    <w:p>
+      <w:pPr>
+        <w:rPr>
+          <w:lang w:val="en-US"/>
+        </w:rPr>
+      </w:pPr>
+      <w:r>
+        <w:rPr>
+          <w:lang w:val="en-US"/>
+        </w:rPr>
+        <w:t>This allows us to rewrite correlation in a much more compact way :</w:t>
+      </w:r>
+    </w:p>
+    <w:p>
+      <w:pPr>
+        <w:rPr>
+          <w:lang w:val="en-US"/>
+        </w:rPr>
+      </w:pPr>
+      <w:r>
+        <w:rPr>
+          <w:noProof/>
+        </w:rPr>
+        <w:drawing>
+          <wp:inline distT="0" distB="0" distL="0" distR="0" wp14:anchorId="14B28AA5" wp14:editId="207D87A1">
+            <wp:extent cx="3343275" cy="1990725"/>
+            <wp:effectExtent l="0" t="0" r="9525" b="9525"/>
+            <wp:docPr id="2" name="Picture 2"/>
+            <wp:cNvGraphicFramePr>
+              <a:graphicFrameLocks xmlns:a="http://schemas.openxmlformats.org/drawingml/2006/main" noChangeAspect="1"/>
+            </wp:cNvGraphicFramePr>
+            <a:graphic xmlns:a="http://schemas.openxmlformats.org/drawingml/2006/main">
+              <a:graphicData uri="http://schemas.openxmlformats.org/drawingml/2006/picture">
+                <pic:pic xmlns:pic="http://schemas.openxmlformats.org/drawingml/2006/picture">
+                  <pic:nvPicPr>
+                    <pic:cNvPr id="1" name=""/>
+                    <pic:cNvPicPr/>
+                  </pic:nvPicPr>
+                  <pic:blipFill>
+                    <a:blip r:embed="rId5"/>
+                    <a:stretch>
+                      <a:fillRect/>
+                    </a:stretch>
+                  </pic:blipFill>
+                  <pic:spPr>
+                    <a:xfrm>
+                      <a:off x="0" y="0"/>
+                      <a:ext cx="3343275" cy="1990725"/>
+                    </a:xfrm>
+                    <a:prstGeom prst="rect">
+                      <a:avLst/>
+                    </a:prstGeom>
+                  </pic:spPr>
+                </pic:pic>
+              </a:graphicData>
+            </a:graphic>
+          </wp:inline>
+        </w:drawing>
+      </w:r>
+    </w:p>
+    <w:p>
+      <w:pPr>
+        <w:rPr>
+          <w:lang w:val="en-US"/>
+        </w:rPr>
+      </w:pPr>
+      <w:r>
+        <w:rPr>
+          <w:noProof/>
+        </w:rPr>
+        <w:drawing>
+          <wp:inline distT="0" distB="0" distL="0" distR="0" wp14:anchorId="63C57637" wp14:editId="295502DC">
+            <wp:extent cx="3838575" cy="2209800"/>
+            <wp:effectExtent l="0" t="0" r="9525" b="0"/>
+            <wp:docPr id="3" name="Picture 3"/>
+            <wp:cNvGraphicFramePr>
+              <a:graphicFrameLocks xmlns:a="http://schemas.openxmlformats.org/drawingml/2006/main" noChangeAspect="1"/>
+            </wp:cNvGraphicFramePr>
+            <a:graphic xmlns:a="http://schemas.openxmlformats.org/drawingml/2006/main">
+              <a:graphicData uri="http://schemas.openxmlformats.org/drawingml/2006/picture">
+                <pic:pic xmlns:pic="http://schemas.openxmlformats.org/drawingml/2006/picture">
+                  <pic:nvPicPr>
+                    <pic:cNvPr id="1" name=""/>
+                    <pic:cNvPicPr/>
+                  </pic:nvPicPr>
+                  <pic:blipFill>
+                    <a:blip r:embed="rId6"/>
+                    <a:stretch>
+                      <a:fillRect/>
+                    </a:stretch>
+                  </pic:blipFill>
+                  <pic:spPr>
+                    <a:xfrm>
+                      <a:off x="0" y="0"/>
+                      <a:ext cx="3838575" cy="2209800"/>
+                    </a:xfrm>
+                    <a:prstGeom prst="rect">
+                      <a:avLst/>
+                    </a:prstGeom>
+                  </pic:spPr>
+                </pic:pic>
+              </a:graphicData>
+            </a:graphic>
+          </wp:inline>
+        </w:drawing>
+      </w:r>
+    </w:p>
+    <w:p/>
+    <w:p>
+      <w:pPr>
+        <w:rPr>
+          <w:b/>
+        </w:rPr>
+      </w:pPr>
+      <w:r>
+        <w:rPr>
+          <w:b/>
+        </w:rPr>
+        <w:t>Auto-covariance coefficients</w:t>
+      </w:r>
+    </w:p>
+    <w:p>
+      <w:r>
+        <w:rPr>
+          <w:noProof/>
+        </w:rPr>
+        <w:lastRenderedPageBreak/>
+        <w:drawing>
+          <wp:inline distT="0" distB="0" distL="0" distR="0" wp14:anchorId="6533896C" wp14:editId="052BDEDC">
+            <wp:extent cx="4467225" cy="2314575"/>
+            <wp:effectExtent l="0" t="0" r="9525" b="9525"/>
+            <wp:docPr id="4" name="Picture 4"/>
+            <wp:cNvGraphicFramePr>
+              <a:graphicFrameLocks xmlns:a="http://schemas.openxmlformats.org/drawingml/2006/main" noChangeAspect="1"/>
+            </wp:cNvGraphicFramePr>
+            <a:graphic xmlns:a="http://schemas.openxmlformats.org/drawingml/2006/main">
+              <a:graphicData uri="http://schemas.openxmlformats.org/drawingml/2006/picture">
+                <pic:pic xmlns:pic="http://schemas.openxmlformats.org/drawingml/2006/picture">
+                  <pic:nvPicPr>
+                    <pic:cNvPr id="1" name=""/>
+                    <pic:cNvPicPr/>
+                  </pic:nvPicPr>
+                  <pic:blipFill>
+                    <a:blip r:embed="rId7"/>
+                    <a:stretch>
+                      <a:fillRect/>
+                    </a:stretch>
+                  </pic:blipFill>
+                  <pic:spPr>
+                    <a:xfrm>
+                      <a:off x="0" y="0"/>
+                      <a:ext cx="4467225" cy="2314575"/>
+                    </a:xfrm>
+                    <a:prstGeom prst="rect">
+                      <a:avLst/>
+                    </a:prstGeom>
+                  </pic:spPr>
+                </pic:pic>
+              </a:graphicData>
+            </a:graphic>
+          </wp:inline>
+        </w:drawing>
+      </w:r>
+    </w:p>
+    <w:p>
+      <w:r>
+        <w:rPr>
+          <w:noProof/>
+        </w:rPr>
+        <w:drawing>
+          <wp:inline distT="0" distB="0" distL="0" distR="0" wp14:anchorId="0F381EE6" wp14:editId="2B4A269F">
+            <wp:extent cx="5731510" cy="3721100"/>
+            <wp:effectExtent l="0" t="0" r="2540" b="0"/>
+            <wp:docPr id="5" name="Picture 5"/>
+            <wp:cNvGraphicFramePr>
+              <a:graphicFrameLocks xmlns:a="http://schemas.openxmlformats.org/drawingml/2006/main" noChangeAspect="1"/>
+            </wp:cNvGraphicFramePr>
+            <a:graphic xmlns:a="http://schemas.openxmlformats.org/drawingml/2006/main">
+              <a:graphicData uri="http://schemas.openxmlformats.org/drawingml/2006/picture">
+                <pic:pic xmlns:pic="http://schemas.openxmlformats.org/drawingml/2006/picture">
+                  <pic:nvPicPr>
+                    <pic:cNvPr id="1" name=""/>
+                    <pic:cNvPicPr/>
+                  </pic:nvPicPr>
+                  <pic:blipFill>
+                    <a:blip r:embed="rId8"/>
+                    <a:stretch>
+                      <a:fillRect/>
+                    </a:stretch>
+                  </pic:blipFill>
+                  <pic:spPr>
+                    <a:xfrm>
+                      <a:off x="0" y="0"/>
+                      <a:ext cx="5731510" cy="3721100"/>
+                    </a:xfrm>
+                    <a:prstGeom prst="rect">
+                      <a:avLst/>
+                    </a:prstGeom>
+                  </pic:spPr>
+                </pic:pic>
+              </a:graphicData>
+            </a:graphic>
+          </wp:inline>
+        </w:drawing>
+      </w:r>
+    </w:p>
+    <w:p>
+      <w:r>
+        <w:rPr>
+          <w:noProof/>
+        </w:rPr>
+        <w:lastRenderedPageBreak/>
+        <w:drawing>
+          <wp:inline distT="0" distB="0" distL="0" distR="0" wp14:anchorId="1412A52A" wp14:editId="2A56FA60">
+            <wp:extent cx="5019675" cy="2886075"/>
+            <wp:effectExtent l="0" t="0" r="9525" b="9525"/>
+            <wp:docPr id="6" name="Picture 6"/>
+            <wp:cNvGraphicFramePr>
+              <a:graphicFrameLocks xmlns:a="http://schemas.openxmlformats.org/drawingml/2006/main" noChangeAspect="1"/>
+            </wp:cNvGraphicFramePr>
+            <a:graphic xmlns:a="http://schemas.openxmlformats.org/drawingml/2006/main">
+              <a:graphicData uri="http://schemas.openxmlformats.org/drawingml/2006/picture">
+                <pic:pic xmlns:pic="http://schemas.openxmlformats.org/drawingml/2006/picture">
+                  <pic:nvPicPr>
+                    <pic:cNvPr id="1" name=""/>
+                    <pic:cNvPicPr/>
+                  </pic:nvPicPr>
+                  <pic:blipFill>
+                    <a:blip r:embed="rId9"/>
+                    <a:stretch>
+                      <a:fillRect/>
+                    </a:stretch>
+                  </pic:blipFill>
+                  <pic:spPr>
+                    <a:xfrm>
+                      <a:off x="0" y="0"/>
+                      <a:ext cx="5019675" cy="2886075"/>
+                    </a:xfrm>
+                    <a:prstGeom prst="rect">
+                      <a:avLst/>
+                    </a:prstGeom>
+                  </pic:spPr>
+                </pic:pic>
+              </a:graphicData>
+            </a:graphic>
+          </wp:inline>
+        </w:drawing>
+      </w:r>
+    </w:p>
+    <w:p>
+      <w:r>
+        <w:rPr>
+          <w:noProof/>
+        </w:rPr>
+        <w:drawing>
+          <wp:inline distT="0" distB="0" distL="0" distR="0" wp14:anchorId="5B731D48" wp14:editId="3DD6EE92">
+            <wp:extent cx="5731510" cy="3096260"/>
+            <wp:effectExtent l="0" t="0" r="2540" b="8890"/>
+            <wp:docPr id="7" name="Picture 7"/>
+            <wp:cNvGraphicFramePr>
+              <a:graphicFrameLocks xmlns:a="http://schemas.openxmlformats.org/drawingml/2006/main" noChangeAspect="1"/>
+            </wp:cNvGraphicFramePr>
+            <a:graphic xmlns:a="http://schemas.openxmlformats.org/drawingml/2006/main">
+              <a:graphicData uri="http://schemas.openxmlformats.org/drawingml/2006/picture">
+                <pic:pic xmlns:pic="http://schemas.openxmlformats.org/drawingml/2006/picture">
+                  <pic:nvPicPr>
+                    <pic:cNvPr id="1" name=""/>
+                    <pic:cNvPicPr/>
+                  </pic:nvPicPr>
+                  <pic:blipFill>
+                    <a:blip r:embed="rId10"/>
+                    <a:stretch>
+                      <a:fillRect/>
+                    </a:stretch>
+                  </pic:blipFill>
+                  <pic:spPr>
+                    <a:xfrm>
+                      <a:off x="0" y="0"/>
+                      <a:ext cx="5731510" cy="3096260"/>
+                    </a:xfrm>
+                    <a:prstGeom prst="rect">
+                      <a:avLst/>
+                    </a:prstGeom>
+                  </pic:spPr>
+                </pic:pic>
+              </a:graphicData>
+            </a:graphic>
+          </wp:inline>
+        </w:drawing>
+      </w:r>
+    </w:p>
+    <w:p>
       <w:bookmarkStart w:id="0" w:name="_GoBack"/>
       <w:bookmarkEnd w:id="0"/>
     </w:p>

</xml_diff>